<commit_message>
docker - architecture file updated
</commit_message>
<xml_diff>
--- a/Docker/3-architecture.docx
+++ b/Docker/3-architecture.docx
@@ -1527,23 +1527,7 @@
           <w:sz w:val="28"/>
           <w:szCs w:val="28"/>
         </w:rPr>
-        <w:t>the socket is just the transport mechanism.</w:t>
-      </w:r>
-      <w:r>
-        <w:rPr>
-          <w:rFonts w:asciiTheme="majorBidi" w:hAnsiTheme="majorBidi" w:cstheme="majorBidi"/>
-          <w:sz w:val="28"/>
-          <w:szCs w:val="28"/>
-        </w:rPr>
-        <w:t xml:space="preserve"> </w:t>
-      </w:r>
-      <w:r>
-        <w:rPr>
-          <w:rFonts w:asciiTheme="majorBidi" w:hAnsiTheme="majorBidi" w:cstheme="majorBidi"/>
-          <w:sz w:val="28"/>
-          <w:szCs w:val="28"/>
-        </w:rPr>
-        <w:t>The API is HTTP-based.</w:t>
+        <w:t>the socket is just the transport mechanism. The API is HTTP-based.</w:t>
       </w:r>
     </w:p>
     <w:p>
@@ -2291,55 +2275,7 @@
           <w:sz w:val="28"/>
           <w:szCs w:val="28"/>
         </w:rPr>
-        <w:t>CLI</w:t>
-      </w:r>
-      <w:r>
-        <w:rPr>
-          <w:rFonts w:asciiTheme="majorBidi" w:hAnsiTheme="majorBidi" w:cstheme="majorBidi"/>
-          <w:sz w:val="28"/>
-          <w:szCs w:val="28"/>
-        </w:rPr>
-        <w:t xml:space="preserve"> </w:t>
-      </w:r>
-      <w:r>
-        <w:rPr>
-          <w:rFonts w:asciiTheme="majorBidi" w:hAnsiTheme="majorBidi" w:cstheme="majorBidi"/>
-          <w:sz w:val="28"/>
-          <w:szCs w:val="28"/>
-        </w:rPr>
-        <w:t>sends HTTP request</w:t>
-      </w:r>
-      <w:r>
-        <w:rPr>
-          <w:rFonts w:asciiTheme="majorBidi" w:hAnsiTheme="majorBidi" w:cstheme="majorBidi"/>
-          <w:sz w:val="28"/>
-          <w:szCs w:val="28"/>
-        </w:rPr>
-        <w:t xml:space="preserve"> </w:t>
-      </w:r>
-      <w:r>
-        <w:rPr>
-          <w:rFonts w:asciiTheme="majorBidi" w:hAnsiTheme="majorBidi" w:cstheme="majorBidi"/>
-          <w:sz w:val="28"/>
-          <w:szCs w:val="28"/>
-        </w:rPr>
-        <w:t>via Unix socket</w:t>
-      </w:r>
-      <w:r>
-        <w:rPr>
-          <w:rFonts w:asciiTheme="majorBidi" w:hAnsiTheme="majorBidi" w:cstheme="majorBidi"/>
-          <w:sz w:val="28"/>
-          <w:szCs w:val="28"/>
-        </w:rPr>
-        <w:t xml:space="preserve"> </w:t>
-      </w:r>
-      <w:r>
-        <w:rPr>
-          <w:rFonts w:asciiTheme="majorBidi" w:hAnsiTheme="majorBidi" w:cstheme="majorBidi"/>
-          <w:sz w:val="28"/>
-          <w:szCs w:val="28"/>
-        </w:rPr>
-        <w:t xml:space="preserve">to </w:t>
+        <w:t xml:space="preserve">CLI sends HTTP request via Unix socket to </w:t>
       </w:r>
       <w:proofErr w:type="spellStart"/>
       <w:r>
@@ -4549,23 +4485,7 @@
                                 <w:sz w:val="28"/>
                                 <w:szCs w:val="28"/>
                               </w:rPr>
-                              <w:t>Unix socket:</w:t>
-                            </w:r>
-                            <w:r>
-                              <w:rPr>
-                                <w:rFonts w:asciiTheme="majorBidi" w:hAnsiTheme="majorBidi" w:cstheme="majorBidi"/>
-                                <w:sz w:val="28"/>
-                                <w:szCs w:val="28"/>
-                              </w:rPr>
-                              <w:t xml:space="preserve"> </w:t>
-                            </w:r>
-                            <w:r>
-                              <w:rPr>
-                                <w:rFonts w:asciiTheme="majorBidi" w:hAnsiTheme="majorBidi" w:cstheme="majorBidi"/>
-                                <w:sz w:val="28"/>
-                                <w:szCs w:val="28"/>
-                              </w:rPr>
-                              <w:t>Process → kernel → process</w:t>
+                              <w:t>Unix socket: Process → kernel → process</w:t>
                             </w:r>
                           </w:p>
                           <w:p>
@@ -4589,23 +4509,7 @@
                                 <w:sz w:val="28"/>
                                 <w:szCs w:val="28"/>
                               </w:rPr>
-                              <w:t>TCP socket:</w:t>
-                            </w:r>
-                            <w:r>
-                              <w:rPr>
-                                <w:rFonts w:asciiTheme="majorBidi" w:hAnsiTheme="majorBidi" w:cstheme="majorBidi"/>
-                                <w:sz w:val="28"/>
-                                <w:szCs w:val="28"/>
-                              </w:rPr>
-                              <w:t xml:space="preserve"> </w:t>
-                            </w:r>
-                            <w:r>
-                              <w:rPr>
-                                <w:rFonts w:asciiTheme="majorBidi" w:hAnsiTheme="majorBidi" w:cstheme="majorBidi"/>
-                                <w:sz w:val="28"/>
-                                <w:szCs w:val="28"/>
-                              </w:rPr>
-                              <w:t>Process → kernel → network stack → kernel → process</w:t>
+                              <w:t>TCP socket: Process → kernel → network stack → kernel → process</w:t>
                             </w:r>
                           </w:p>
                           <w:p>
@@ -5391,23 +5295,7 @@
                           <w:sz w:val="28"/>
                           <w:szCs w:val="28"/>
                         </w:rPr>
-                        <w:t>Unix socket:</w:t>
-                      </w:r>
-                      <w:r>
-                        <w:rPr>
-                          <w:rFonts w:asciiTheme="majorBidi" w:hAnsiTheme="majorBidi" w:cstheme="majorBidi"/>
-                          <w:sz w:val="28"/>
-                          <w:szCs w:val="28"/>
-                        </w:rPr>
-                        <w:t xml:space="preserve"> </w:t>
-                      </w:r>
-                      <w:r>
-                        <w:rPr>
-                          <w:rFonts w:asciiTheme="majorBidi" w:hAnsiTheme="majorBidi" w:cstheme="majorBidi"/>
-                          <w:sz w:val="28"/>
-                          <w:szCs w:val="28"/>
-                        </w:rPr>
-                        <w:t>Process → kernel → process</w:t>
+                        <w:t>Unix socket: Process → kernel → process</w:t>
                       </w:r>
                     </w:p>
                     <w:p>
@@ -5431,23 +5319,7 @@
                           <w:sz w:val="28"/>
                           <w:szCs w:val="28"/>
                         </w:rPr>
-                        <w:t>TCP socket:</w:t>
-                      </w:r>
-                      <w:r>
-                        <w:rPr>
-                          <w:rFonts w:asciiTheme="majorBidi" w:hAnsiTheme="majorBidi" w:cstheme="majorBidi"/>
-                          <w:sz w:val="28"/>
-                          <w:szCs w:val="28"/>
-                        </w:rPr>
-                        <w:t xml:space="preserve"> </w:t>
-                      </w:r>
-                      <w:r>
-                        <w:rPr>
-                          <w:rFonts w:asciiTheme="majorBidi" w:hAnsiTheme="majorBidi" w:cstheme="majorBidi"/>
-                          <w:sz w:val="28"/>
-                          <w:szCs w:val="28"/>
-                        </w:rPr>
-                        <w:t>Process → kernel → network stack → kernel → process</w:t>
+                        <w:t>TCP socket: Process → kernel → network stack → kernel → process</w:t>
                       </w:r>
                     </w:p>
                     <w:p>
@@ -6523,27 +6395,7 @@
                                 <w:sz w:val="28"/>
                                 <w:szCs w:val="28"/>
                               </w:rPr>
-                              <w:t xml:space="preserve">In TCP ports act like doors </w:t>
-                            </w:r>
-                            <w:r>
-                              <w:rPr>
-                                <w:rFonts w:asciiTheme="majorBidi" w:hAnsiTheme="majorBidi" w:cstheme="majorBidi"/>
-                                <w:b/>
-                                <w:bCs/>
-                                <w:sz w:val="28"/>
-                                <w:szCs w:val="28"/>
-                              </w:rPr>
-                              <w:t xml:space="preserve">- </w:t>
-                            </w:r>
-                            <w:r>
-                              <w:rPr>
-                                <w:rFonts w:asciiTheme="majorBidi" w:hAnsiTheme="majorBidi" w:cstheme="majorBidi"/>
-                                <w:b/>
-                                <w:bCs/>
-                                <w:sz w:val="28"/>
-                                <w:szCs w:val="28"/>
-                              </w:rPr>
-                              <w:t>what is the equivalent in Unix sockets?</w:t>
+                              <w:t>In TCP ports act like doors - what is the equivalent in Unix sockets?</w:t>
                             </w:r>
                           </w:p>
                           <w:p>
@@ -7405,27 +7257,7 @@
                           <w:sz w:val="28"/>
                           <w:szCs w:val="28"/>
                         </w:rPr>
-                        <w:t xml:space="preserve">In TCP ports act like doors </w:t>
-                      </w:r>
-                      <w:r>
-                        <w:rPr>
-                          <w:rFonts w:asciiTheme="majorBidi" w:hAnsiTheme="majorBidi" w:cstheme="majorBidi"/>
-                          <w:b/>
-                          <w:bCs/>
-                          <w:sz w:val="28"/>
-                          <w:szCs w:val="28"/>
-                        </w:rPr>
-                        <w:t xml:space="preserve">- </w:t>
-                      </w:r>
-                      <w:r>
-                        <w:rPr>
-                          <w:rFonts w:asciiTheme="majorBidi" w:hAnsiTheme="majorBidi" w:cstheme="majorBidi"/>
-                          <w:b/>
-                          <w:bCs/>
-                          <w:sz w:val="28"/>
-                          <w:szCs w:val="28"/>
-                        </w:rPr>
-                        <w:t>what is the equivalent in Unix sockets?</w:t>
+                        <w:t>In TCP ports act like doors - what is the equivalent in Unix sockets?</w:t>
                       </w:r>
                     </w:p>
                     <w:p>
@@ -8091,7 +7923,7 @@
         <mc:AlternateContent>
           <mc:Choice Requires="wps">
             <w:drawing>
-              <wp:anchor distT="0" distB="0" distL="114300" distR="114300" simplePos="0" relativeHeight="251663360" behindDoc="0" locked="0" layoutInCell="1" allowOverlap="1" wp14:anchorId="4CB5F143" wp14:editId="3B29A612">
+              <wp:anchor distT="0" distB="0" distL="114300" distR="114300" simplePos="0" relativeHeight="251663360" behindDoc="0" locked="0" layoutInCell="1" allowOverlap="1" wp14:anchorId="4CB5F143" wp14:editId="491D26F0">
                 <wp:simplePos x="0" y="0"/>
                 <wp:positionH relativeFrom="margin">
                   <wp:align>right</wp:align>
@@ -8099,8 +7931,8 @@
                 <wp:positionV relativeFrom="paragraph">
                   <wp:posOffset>19050</wp:posOffset>
                 </wp:positionV>
-                <wp:extent cx="6838950" cy="6324600"/>
-                <wp:effectExtent l="0" t="0" r="19050" b="19050"/>
+                <wp:extent cx="6838950" cy="9096375"/>
+                <wp:effectExtent l="0" t="0" r="19050" b="28575"/>
                 <wp:wrapNone/>
                 <wp:docPr id="5" name="Rectangle 5"/>
                 <wp:cNvGraphicFramePr/>
@@ -8111,7 +7943,7 @@
                       <wps:spPr>
                         <a:xfrm>
                           <a:off x="0" y="0"/>
-                          <a:ext cx="6838950" cy="6324600"/>
+                          <a:ext cx="6838950" cy="9096375"/>
                         </a:xfrm>
                         <a:prstGeom prst="rect">
                           <a:avLst/>
@@ -8704,6 +8536,276 @@
                               <w:t>etc.</w:t>
                             </w:r>
                           </w:p>
+                          <w:p>
+                            <w:pPr>
+                              <w:rPr>
+                                <w:rFonts w:asciiTheme="majorBidi" w:hAnsiTheme="majorBidi" w:cstheme="majorBidi"/>
+                                <w:b/>
+                                <w:bCs/>
+                                <w:sz w:val="28"/>
+                                <w:szCs w:val="28"/>
+                              </w:rPr>
+                            </w:pPr>
+                            <w:r>
+                              <w:rPr>
+                                <w:rFonts w:asciiTheme="majorBidi" w:hAnsiTheme="majorBidi" w:cstheme="majorBidi"/>
+                                <w:b/>
+                                <w:bCs/>
+                                <w:sz w:val="28"/>
+                                <w:szCs w:val="28"/>
+                              </w:rPr>
+                              <w:t>Docker can also use TCP</w:t>
+                            </w:r>
+                            <w:r>
+                              <w:rPr>
+                                <w:rFonts w:asciiTheme="majorBidi" w:hAnsiTheme="majorBidi" w:cstheme="majorBidi"/>
+                                <w:b/>
+                                <w:bCs/>
+                                <w:sz w:val="28"/>
+                                <w:szCs w:val="28"/>
+                              </w:rPr>
+                              <w:t>:</w:t>
+                            </w:r>
+                          </w:p>
+                          <w:p>
+                            <w:pPr>
+                              <w:rPr>
+                                <w:rFonts w:asciiTheme="majorBidi" w:hAnsiTheme="majorBidi" w:cstheme="majorBidi"/>
+                                <w:sz w:val="28"/>
+                                <w:szCs w:val="28"/>
+                              </w:rPr>
+                            </w:pPr>
+                            <w:r>
+                              <w:rPr>
+                                <w:rFonts w:asciiTheme="majorBidi" w:hAnsiTheme="majorBidi" w:cstheme="majorBidi"/>
+                                <w:sz w:val="28"/>
+                                <w:szCs w:val="28"/>
+                              </w:rPr>
+                              <w:t>Example daemon config:</w:t>
+                            </w:r>
+                          </w:p>
+                          <w:p>
+                            <w:pPr>
+                              <w:rPr>
+                                <w:rFonts w:asciiTheme="majorBidi" w:hAnsiTheme="majorBidi" w:cstheme="majorBidi"/>
+                                <w:b/>
+                                <w:bCs/>
+                                <w:i/>
+                                <w:iCs/>
+                                <w:sz w:val="28"/>
+                                <w:szCs w:val="28"/>
+                              </w:rPr>
+                            </w:pPr>
+                            <w:proofErr w:type="spellStart"/>
+                            <w:r>
+                              <w:rPr>
+                                <w:rFonts w:asciiTheme="majorBidi" w:hAnsiTheme="majorBidi" w:cstheme="majorBidi"/>
+                                <w:b/>
+                                <w:bCs/>
+                                <w:i/>
+                                <w:iCs/>
+                                <w:sz w:val="28"/>
+                                <w:szCs w:val="28"/>
+                              </w:rPr>
+                              <w:t>dockerd</w:t>
+                            </w:r>
+                            <w:proofErr w:type="spellEnd"/>
+                            <w:r>
+                              <w:rPr>
+                                <w:rFonts w:asciiTheme="majorBidi" w:hAnsiTheme="majorBidi" w:cstheme="majorBidi"/>
+                                <w:b/>
+                                <w:bCs/>
+                                <w:i/>
+                                <w:iCs/>
+                                <w:sz w:val="28"/>
+                                <w:szCs w:val="28"/>
+                              </w:rPr>
+                              <w:t xml:space="preserve"> -H unix:///var/run/docker.sock -H tcp://127.0.0.1:2375</w:t>
+                            </w:r>
+                          </w:p>
+                          <w:p>
+                            <w:pPr>
+                              <w:rPr>
+                                <w:rFonts w:asciiTheme="majorBidi" w:hAnsiTheme="majorBidi" w:cstheme="majorBidi"/>
+                                <w:sz w:val="28"/>
+                                <w:szCs w:val="28"/>
+                              </w:rPr>
+                            </w:pPr>
+                            <w:r>
+                              <w:rPr>
+                                <w:rFonts w:asciiTheme="majorBidi" w:hAnsiTheme="majorBidi" w:cstheme="majorBidi"/>
+                                <w:sz w:val="28"/>
+                                <w:szCs w:val="28"/>
+                              </w:rPr>
+                              <w:t>Now both work:</w:t>
+                            </w:r>
+                          </w:p>
+                          <w:p>
+                            <w:pPr>
+                              <w:rPr>
+                                <w:rFonts w:asciiTheme="majorBidi" w:hAnsiTheme="majorBidi" w:cstheme="majorBidi"/>
+                                <w:b/>
+                                <w:bCs/>
+                                <w:i/>
+                                <w:iCs/>
+                                <w:sz w:val="28"/>
+                                <w:szCs w:val="28"/>
+                              </w:rPr>
+                            </w:pPr>
+                            <w:r>
+                              <w:rPr>
+                                <w:rFonts w:asciiTheme="majorBidi" w:hAnsiTheme="majorBidi" w:cstheme="majorBidi"/>
+                                <w:b/>
+                                <w:bCs/>
+                                <w:i/>
+                                <w:iCs/>
+                                <w:sz w:val="28"/>
+                                <w:szCs w:val="28"/>
+                              </w:rPr>
+                              <w:t xml:space="preserve">docker -H unix:///var/run/docker.sock </w:t>
+                            </w:r>
+                            <w:proofErr w:type="spellStart"/>
+                            <w:r>
+                              <w:rPr>
+                                <w:rFonts w:asciiTheme="majorBidi" w:hAnsiTheme="majorBidi" w:cstheme="majorBidi"/>
+                                <w:b/>
+                                <w:bCs/>
+                                <w:i/>
+                                <w:iCs/>
+                                <w:sz w:val="28"/>
+                                <w:szCs w:val="28"/>
+                              </w:rPr>
+                              <w:t>ps</w:t>
+                            </w:r>
+                            <w:proofErr w:type="spellEnd"/>
+                          </w:p>
+                          <w:p>
+                            <w:pPr>
+                              <w:jc w:val="both"/>
+                              <w:rPr>
+                                <w:rFonts w:asciiTheme="majorBidi" w:hAnsiTheme="majorBidi" w:cstheme="majorBidi"/>
+                                <w:b/>
+                                <w:bCs/>
+                                <w:i/>
+                                <w:iCs/>
+                                <w:sz w:val="28"/>
+                                <w:szCs w:val="28"/>
+                              </w:rPr>
+                            </w:pPr>
+                            <w:r>
+                              <w:rPr>
+                                <w:rFonts w:asciiTheme="majorBidi" w:hAnsiTheme="majorBidi" w:cstheme="majorBidi"/>
+                                <w:b/>
+                                <w:bCs/>
+                                <w:i/>
+                                <w:iCs/>
+                                <w:sz w:val="28"/>
+                                <w:szCs w:val="28"/>
+                              </w:rPr>
+                              <w:t xml:space="preserve">docker -H tcp://127.0.0.1:2375 </w:t>
+                            </w:r>
+                            <w:proofErr w:type="spellStart"/>
+                            <w:r>
+                              <w:rPr>
+                                <w:rFonts w:asciiTheme="majorBidi" w:hAnsiTheme="majorBidi" w:cstheme="majorBidi"/>
+                                <w:b/>
+                                <w:bCs/>
+                                <w:i/>
+                                <w:iCs/>
+                                <w:sz w:val="28"/>
+                                <w:szCs w:val="28"/>
+                              </w:rPr>
+                              <w:t>ps</w:t>
+                            </w:r>
+                            <w:proofErr w:type="spellEnd"/>
+                          </w:p>
+                          <w:p>
+                            <w:pPr>
+                              <w:jc w:val="both"/>
+                              <w:rPr>
+                                <w:rFonts w:asciiTheme="majorBidi" w:hAnsiTheme="majorBidi" w:cstheme="majorBidi"/>
+                                <w:b/>
+                                <w:bCs/>
+                                <w:sz w:val="28"/>
+                                <w:szCs w:val="28"/>
+                              </w:rPr>
+                            </w:pPr>
+                            <w:r>
+                              <w:rPr>
+                                <w:rFonts w:asciiTheme="majorBidi" w:hAnsiTheme="majorBidi" w:cstheme="majorBidi"/>
+                                <w:b/>
+                                <w:bCs/>
+                                <w:sz w:val="28"/>
+                                <w:szCs w:val="28"/>
+                              </w:rPr>
+                              <w:t>Final mental model</w:t>
+                            </w:r>
+                            <w:r>
+                              <w:rPr>
+                                <w:rFonts w:asciiTheme="majorBidi" w:hAnsiTheme="majorBidi" w:cstheme="majorBidi"/>
+                                <w:b/>
+                                <w:bCs/>
+                                <w:sz w:val="28"/>
+                                <w:szCs w:val="28"/>
+                              </w:rPr>
+                              <w:t>:</w:t>
+                            </w:r>
+                          </w:p>
+                          <w:p>
+                            <w:pPr>
+                              <w:rPr>
+                                <w:rFonts w:asciiTheme="majorBidi" w:hAnsiTheme="majorBidi" w:cstheme="majorBidi"/>
+                                <w:sz w:val="28"/>
+                                <w:szCs w:val="28"/>
+                              </w:rPr>
+                            </w:pPr>
+                            <w:r>
+                              <w:rPr>
+                                <w:rFonts w:asciiTheme="majorBidi" w:hAnsiTheme="majorBidi" w:cstheme="majorBidi"/>
+                                <w:sz w:val="28"/>
+                                <w:szCs w:val="28"/>
+                              </w:rPr>
+                              <w:t>TCP socket address:</w:t>
+                            </w:r>
+                            <w:r>
+                              <w:rPr>
+                                <w:rFonts w:asciiTheme="majorBidi" w:hAnsiTheme="majorBidi" w:cstheme="majorBidi"/>
+                                <w:sz w:val="28"/>
+                                <w:szCs w:val="28"/>
+                              </w:rPr>
+                              <w:t xml:space="preserve"> </w:t>
+                            </w:r>
+                            <w:r>
+                              <w:rPr>
+                                <w:rFonts w:asciiTheme="majorBidi" w:hAnsiTheme="majorBidi" w:cstheme="majorBidi"/>
+                                <w:sz w:val="28"/>
+                                <w:szCs w:val="28"/>
+                              </w:rPr>
+                              <w:t>(IP address, Port)</w:t>
+                            </w:r>
+                          </w:p>
+                          <w:p>
+                            <w:pPr>
+                              <w:jc w:val="both"/>
+                              <w:rPr>
+                                <w:rFonts w:asciiTheme="majorBidi" w:hAnsiTheme="majorBidi" w:cstheme="majorBidi"/>
+                                <w:sz w:val="28"/>
+                                <w:szCs w:val="28"/>
+                              </w:rPr>
+                            </w:pPr>
+                          </w:p>
+                          <w:p>
+                            <w:pPr>
+                              <w:pStyle w:val="ListParagraph"/>
+                              <w:ind w:left="360"/>
+                              <w:jc w:val="both"/>
+                              <w:rPr>
+                                <w:rFonts w:asciiTheme="majorBidi" w:hAnsiTheme="majorBidi" w:cstheme="majorBidi"/>
+                                <w:sz w:val="28"/>
+                                <w:szCs w:val="28"/>
+                              </w:rPr>
+                            </w:pPr>
+                          </w:p>
                         </w:txbxContent>
                       </wps:txbx>
                       <wps:bodyPr rot="0" spcFirstLastPara="0" vertOverflow="overflow" horzOverflow="overflow" vert="horz" wrap="square" lIns="91440" tIns="45720" rIns="91440" bIns="45720" numCol="1" spcCol="0" rtlCol="0" fromWordArt="0" anchor="ctr" anchorCtr="0" forceAA="0" compatLnSpc="1">
@@ -8726,7 +8828,7 @@
           </mc:Choice>
           <mc:Fallback>
             <w:pict>
-              <v:rect w14:anchorId="4CB5F143" id="Rectangle 5" o:spid="_x0000_s1030" style="position:absolute;margin-left:487.3pt;margin-top:1.5pt;width:538.5pt;height:498pt;z-index:251663360;visibility:visible;mso-wrap-style:square;mso-width-percent:0;mso-height-percent:0;mso-wrap-distance-left:9pt;mso-wrap-distance-top:0;mso-wrap-distance-right:9pt;mso-wrap-distance-bottom:0;mso-position-horizontal:right;mso-position-horizontal-relative:margin;mso-position-vertical:absolute;mso-position-vertical-relative:text;mso-width-percent:0;mso-height-percent:0;mso-width-relative:margin;mso-height-relative:margin;v-text-anchor:middle" o:gfxdata="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" fillcolor="#555 [2160]" strokecolor="black [3200]" strokeweight=".5pt">
+              <v:rect w14:anchorId="4CB5F143" id="Rectangle 5" o:spid="_x0000_s1030" style="position:absolute;margin-left:487.3pt;margin-top:1.5pt;width:538.5pt;height:716.25pt;z-index:251663360;visibility:visible;mso-wrap-style:square;mso-width-percent:0;mso-height-percent:0;mso-wrap-distance-left:9pt;mso-wrap-distance-top:0;mso-wrap-distance-right:9pt;mso-wrap-distance-bottom:0;mso-position-horizontal:right;mso-position-horizontal-relative:margin;mso-position-vertical:absolute;mso-position-vertical-relative:text;mso-width-percent:0;mso-height-percent:0;mso-width-relative:margin;mso-height-relative:margin;v-text-anchor:middle" o:gfxdata="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" fillcolor="#555 [2160]" strokecolor="black [3200]" strokeweight=".5pt">
                 <v:fill color2="#313131 [2608]" rotate="t" colors="0 #9b9b9b;.5 #8e8e8e;1 #797979" focus="100%" type="gradient">
                   <o:fill v:ext="view" type="gradientUnscaled"/>
                 </v:fill>
@@ -9303,6 +9405,276 @@
                         <w:t>etc.</w:t>
                       </w:r>
                     </w:p>
+                    <w:p>
+                      <w:pPr>
+                        <w:rPr>
+                          <w:rFonts w:asciiTheme="majorBidi" w:hAnsiTheme="majorBidi" w:cstheme="majorBidi"/>
+                          <w:b/>
+                          <w:bCs/>
+                          <w:sz w:val="28"/>
+                          <w:szCs w:val="28"/>
+                        </w:rPr>
+                      </w:pPr>
+                      <w:r>
+                        <w:rPr>
+                          <w:rFonts w:asciiTheme="majorBidi" w:hAnsiTheme="majorBidi" w:cstheme="majorBidi"/>
+                          <w:b/>
+                          <w:bCs/>
+                          <w:sz w:val="28"/>
+                          <w:szCs w:val="28"/>
+                        </w:rPr>
+                        <w:t>Docker can also use TCP</w:t>
+                      </w:r>
+                      <w:r>
+                        <w:rPr>
+                          <w:rFonts w:asciiTheme="majorBidi" w:hAnsiTheme="majorBidi" w:cstheme="majorBidi"/>
+                          <w:b/>
+                          <w:bCs/>
+                          <w:sz w:val="28"/>
+                          <w:szCs w:val="28"/>
+                        </w:rPr>
+                        <w:t>:</w:t>
+                      </w:r>
+                    </w:p>
+                    <w:p>
+                      <w:pPr>
+                        <w:rPr>
+                          <w:rFonts w:asciiTheme="majorBidi" w:hAnsiTheme="majorBidi" w:cstheme="majorBidi"/>
+                          <w:sz w:val="28"/>
+                          <w:szCs w:val="28"/>
+                        </w:rPr>
+                      </w:pPr>
+                      <w:r>
+                        <w:rPr>
+                          <w:rFonts w:asciiTheme="majorBidi" w:hAnsiTheme="majorBidi" w:cstheme="majorBidi"/>
+                          <w:sz w:val="28"/>
+                          <w:szCs w:val="28"/>
+                        </w:rPr>
+                        <w:t>Example daemon config:</w:t>
+                      </w:r>
+                    </w:p>
+                    <w:p>
+                      <w:pPr>
+                        <w:rPr>
+                          <w:rFonts w:asciiTheme="majorBidi" w:hAnsiTheme="majorBidi" w:cstheme="majorBidi"/>
+                          <w:b/>
+                          <w:bCs/>
+                          <w:i/>
+                          <w:iCs/>
+                          <w:sz w:val="28"/>
+                          <w:szCs w:val="28"/>
+                        </w:rPr>
+                      </w:pPr>
+                      <w:proofErr w:type="spellStart"/>
+                      <w:r>
+                        <w:rPr>
+                          <w:rFonts w:asciiTheme="majorBidi" w:hAnsiTheme="majorBidi" w:cstheme="majorBidi"/>
+                          <w:b/>
+                          <w:bCs/>
+                          <w:i/>
+                          <w:iCs/>
+                          <w:sz w:val="28"/>
+                          <w:szCs w:val="28"/>
+                        </w:rPr>
+                        <w:t>dockerd</w:t>
+                      </w:r>
+                      <w:proofErr w:type="spellEnd"/>
+                      <w:r>
+                        <w:rPr>
+                          <w:rFonts w:asciiTheme="majorBidi" w:hAnsiTheme="majorBidi" w:cstheme="majorBidi"/>
+                          <w:b/>
+                          <w:bCs/>
+                          <w:i/>
+                          <w:iCs/>
+                          <w:sz w:val="28"/>
+                          <w:szCs w:val="28"/>
+                        </w:rPr>
+                        <w:t xml:space="preserve"> -H unix:///var/run/docker.sock -H tcp://127.0.0.1:2375</w:t>
+                      </w:r>
+                    </w:p>
+                    <w:p>
+                      <w:pPr>
+                        <w:rPr>
+                          <w:rFonts w:asciiTheme="majorBidi" w:hAnsiTheme="majorBidi" w:cstheme="majorBidi"/>
+                          <w:sz w:val="28"/>
+                          <w:szCs w:val="28"/>
+                        </w:rPr>
+                      </w:pPr>
+                      <w:r>
+                        <w:rPr>
+                          <w:rFonts w:asciiTheme="majorBidi" w:hAnsiTheme="majorBidi" w:cstheme="majorBidi"/>
+                          <w:sz w:val="28"/>
+                          <w:szCs w:val="28"/>
+                        </w:rPr>
+                        <w:t>Now both work:</w:t>
+                      </w:r>
+                    </w:p>
+                    <w:p>
+                      <w:pPr>
+                        <w:rPr>
+                          <w:rFonts w:asciiTheme="majorBidi" w:hAnsiTheme="majorBidi" w:cstheme="majorBidi"/>
+                          <w:b/>
+                          <w:bCs/>
+                          <w:i/>
+                          <w:iCs/>
+                          <w:sz w:val="28"/>
+                          <w:szCs w:val="28"/>
+                        </w:rPr>
+                      </w:pPr>
+                      <w:r>
+                        <w:rPr>
+                          <w:rFonts w:asciiTheme="majorBidi" w:hAnsiTheme="majorBidi" w:cstheme="majorBidi"/>
+                          <w:b/>
+                          <w:bCs/>
+                          <w:i/>
+                          <w:iCs/>
+                          <w:sz w:val="28"/>
+                          <w:szCs w:val="28"/>
+                        </w:rPr>
+                        <w:t xml:space="preserve">docker -H unix:///var/run/docker.sock </w:t>
+                      </w:r>
+                      <w:proofErr w:type="spellStart"/>
+                      <w:r>
+                        <w:rPr>
+                          <w:rFonts w:asciiTheme="majorBidi" w:hAnsiTheme="majorBidi" w:cstheme="majorBidi"/>
+                          <w:b/>
+                          <w:bCs/>
+                          <w:i/>
+                          <w:iCs/>
+                          <w:sz w:val="28"/>
+                          <w:szCs w:val="28"/>
+                        </w:rPr>
+                        <w:t>ps</w:t>
+                      </w:r>
+                      <w:proofErr w:type="spellEnd"/>
+                    </w:p>
+                    <w:p>
+                      <w:pPr>
+                        <w:jc w:val="both"/>
+                        <w:rPr>
+                          <w:rFonts w:asciiTheme="majorBidi" w:hAnsiTheme="majorBidi" w:cstheme="majorBidi"/>
+                          <w:b/>
+                          <w:bCs/>
+                          <w:i/>
+                          <w:iCs/>
+                          <w:sz w:val="28"/>
+                          <w:szCs w:val="28"/>
+                        </w:rPr>
+                      </w:pPr>
+                      <w:r>
+                        <w:rPr>
+                          <w:rFonts w:asciiTheme="majorBidi" w:hAnsiTheme="majorBidi" w:cstheme="majorBidi"/>
+                          <w:b/>
+                          <w:bCs/>
+                          <w:i/>
+                          <w:iCs/>
+                          <w:sz w:val="28"/>
+                          <w:szCs w:val="28"/>
+                        </w:rPr>
+                        <w:t xml:space="preserve">docker -H tcp://127.0.0.1:2375 </w:t>
+                      </w:r>
+                      <w:proofErr w:type="spellStart"/>
+                      <w:r>
+                        <w:rPr>
+                          <w:rFonts w:asciiTheme="majorBidi" w:hAnsiTheme="majorBidi" w:cstheme="majorBidi"/>
+                          <w:b/>
+                          <w:bCs/>
+                          <w:i/>
+                          <w:iCs/>
+                          <w:sz w:val="28"/>
+                          <w:szCs w:val="28"/>
+                        </w:rPr>
+                        <w:t>ps</w:t>
+                      </w:r>
+                      <w:proofErr w:type="spellEnd"/>
+                    </w:p>
+                    <w:p>
+                      <w:pPr>
+                        <w:jc w:val="both"/>
+                        <w:rPr>
+                          <w:rFonts w:asciiTheme="majorBidi" w:hAnsiTheme="majorBidi" w:cstheme="majorBidi"/>
+                          <w:b/>
+                          <w:bCs/>
+                          <w:sz w:val="28"/>
+                          <w:szCs w:val="28"/>
+                        </w:rPr>
+                      </w:pPr>
+                      <w:r>
+                        <w:rPr>
+                          <w:rFonts w:asciiTheme="majorBidi" w:hAnsiTheme="majorBidi" w:cstheme="majorBidi"/>
+                          <w:b/>
+                          <w:bCs/>
+                          <w:sz w:val="28"/>
+                          <w:szCs w:val="28"/>
+                        </w:rPr>
+                        <w:t>Final mental model</w:t>
+                      </w:r>
+                      <w:r>
+                        <w:rPr>
+                          <w:rFonts w:asciiTheme="majorBidi" w:hAnsiTheme="majorBidi" w:cstheme="majorBidi"/>
+                          <w:b/>
+                          <w:bCs/>
+                          <w:sz w:val="28"/>
+                          <w:szCs w:val="28"/>
+                        </w:rPr>
+                        <w:t>:</w:t>
+                      </w:r>
+                    </w:p>
+                    <w:p>
+                      <w:pPr>
+                        <w:rPr>
+                          <w:rFonts w:asciiTheme="majorBidi" w:hAnsiTheme="majorBidi" w:cstheme="majorBidi"/>
+                          <w:sz w:val="28"/>
+                          <w:szCs w:val="28"/>
+                        </w:rPr>
+                      </w:pPr>
+                      <w:r>
+                        <w:rPr>
+                          <w:rFonts w:asciiTheme="majorBidi" w:hAnsiTheme="majorBidi" w:cstheme="majorBidi"/>
+                          <w:sz w:val="28"/>
+                          <w:szCs w:val="28"/>
+                        </w:rPr>
+                        <w:t>TCP socket address:</w:t>
+                      </w:r>
+                      <w:r>
+                        <w:rPr>
+                          <w:rFonts w:asciiTheme="majorBidi" w:hAnsiTheme="majorBidi" w:cstheme="majorBidi"/>
+                          <w:sz w:val="28"/>
+                          <w:szCs w:val="28"/>
+                        </w:rPr>
+                        <w:t xml:space="preserve"> </w:t>
+                      </w:r>
+                      <w:r>
+                        <w:rPr>
+                          <w:rFonts w:asciiTheme="majorBidi" w:hAnsiTheme="majorBidi" w:cstheme="majorBidi"/>
+                          <w:sz w:val="28"/>
+                          <w:szCs w:val="28"/>
+                        </w:rPr>
+                        <w:t>(IP address, Port)</w:t>
+                      </w:r>
+                    </w:p>
+                    <w:p>
+                      <w:pPr>
+                        <w:jc w:val="both"/>
+                        <w:rPr>
+                          <w:rFonts w:asciiTheme="majorBidi" w:hAnsiTheme="majorBidi" w:cstheme="majorBidi"/>
+                          <w:sz w:val="28"/>
+                          <w:szCs w:val="28"/>
+                        </w:rPr>
+                      </w:pPr>
+                    </w:p>
+                    <w:p>
+                      <w:pPr>
+                        <w:pStyle w:val="ListParagraph"/>
+                        <w:ind w:left="360"/>
+                        <w:jc w:val="both"/>
+                        <w:rPr>
+                          <w:rFonts w:asciiTheme="majorBidi" w:hAnsiTheme="majorBidi" w:cstheme="majorBidi"/>
+                          <w:sz w:val="28"/>
+                          <w:szCs w:val="28"/>
+                        </w:rPr>
+                      </w:pPr>
+                    </w:p>
                   </w:txbxContent>
                 </v:textbox>
                 <w10:wrap anchorx="margin"/>
@@ -9505,7 +9877,467 @@
     <w:p>
       <w:pPr>
         <w:rPr>
-          <w:rFonts w:asciiTheme="majorBidi" w:hAnsiTheme="majorBidi" w:cstheme="majorBidi" w:hint="cs"/>
+          <w:rFonts w:asciiTheme="majorBidi" w:hAnsiTheme="majorBidi" w:cstheme="majorBidi"/>
+          <w:sz w:val="28"/>
+          <w:szCs w:val="28"/>
+          <w:lang w:bidi="fa-IR"/>
+        </w:rPr>
+      </w:pPr>
+    </w:p>
+    <w:p>
+      <w:pPr>
+        <w:rPr>
+          <w:rFonts w:asciiTheme="majorBidi" w:hAnsiTheme="majorBidi" w:cstheme="majorBidi"/>
+          <w:sz w:val="28"/>
+          <w:szCs w:val="28"/>
+          <w:lang w:bidi="fa-IR"/>
+        </w:rPr>
+      </w:pPr>
+    </w:p>
+    <w:p>
+      <w:pPr>
+        <w:rPr>
+          <w:rFonts w:asciiTheme="majorBidi" w:hAnsiTheme="majorBidi" w:cstheme="majorBidi"/>
+          <w:sz w:val="28"/>
+          <w:szCs w:val="28"/>
+          <w:lang w:bidi="fa-IR"/>
+        </w:rPr>
+      </w:pPr>
+    </w:p>
+    <w:p>
+      <w:pPr>
+        <w:rPr>
+          <w:rFonts w:asciiTheme="majorBidi" w:hAnsiTheme="majorBidi" w:cstheme="majorBidi"/>
+          <w:sz w:val="28"/>
+          <w:szCs w:val="28"/>
+          <w:lang w:bidi="fa-IR"/>
+        </w:rPr>
+      </w:pPr>
+    </w:p>
+    <w:p>
+      <w:pPr>
+        <w:rPr>
+          <w:rFonts w:asciiTheme="majorBidi" w:hAnsiTheme="majorBidi" w:cstheme="majorBidi"/>
+          <w:sz w:val="28"/>
+          <w:szCs w:val="28"/>
+          <w:lang w:bidi="fa-IR"/>
+        </w:rPr>
+      </w:pPr>
+    </w:p>
+    <w:p>
+      <w:pPr>
+        <w:rPr>
+          <w:rFonts w:asciiTheme="majorBidi" w:hAnsiTheme="majorBidi" w:cstheme="majorBidi"/>
+          <w:sz w:val="28"/>
+          <w:szCs w:val="28"/>
+          <w:lang w:bidi="fa-IR"/>
+        </w:rPr>
+      </w:pPr>
+    </w:p>
+    <w:p>
+      <w:pPr>
+        <w:rPr>
+          <w:rFonts w:asciiTheme="majorBidi" w:hAnsiTheme="majorBidi" w:cstheme="majorBidi"/>
+          <w:sz w:val="28"/>
+          <w:szCs w:val="28"/>
+          <w:lang w:bidi="fa-IR"/>
+        </w:rPr>
+      </w:pPr>
+    </w:p>
+    <w:p>
+      <w:pPr>
+        <w:rPr>
+          <w:rFonts w:asciiTheme="majorBidi" w:hAnsiTheme="majorBidi" w:cstheme="majorBidi"/>
+          <w:sz w:val="28"/>
+          <w:szCs w:val="28"/>
+          <w:lang w:bidi="fa-IR"/>
+        </w:rPr>
+      </w:pPr>
+    </w:p>
+    <w:p>
+      <w:pPr>
+        <w:rPr>
+          <w:rFonts w:asciiTheme="majorBidi" w:hAnsiTheme="majorBidi" w:cstheme="majorBidi"/>
+          <w:sz w:val="28"/>
+          <w:szCs w:val="28"/>
+          <w:lang w:bidi="fa-IR"/>
+        </w:rPr>
+      </w:pPr>
+      <w:r>
+        <w:rPr>
+          <w:rFonts w:asciiTheme="majorBidi" w:hAnsiTheme="majorBidi" w:cstheme="majorBidi"/>
+          <w:noProof/>
+          <w:sz w:val="28"/>
+          <w:szCs w:val="28"/>
+          <w:lang w:bidi="fa-IR"/>
+        </w:rPr>
+        <w:lastRenderedPageBreak/>
+        <mc:AlternateContent>
+          <mc:Choice Requires="wps">
+            <w:drawing>
+              <wp:anchor distT="0" distB="0" distL="114300" distR="114300" simplePos="0" relativeHeight="251664384" behindDoc="0" locked="0" layoutInCell="1" allowOverlap="1" wp14:anchorId="32FB22B4" wp14:editId="230FD7A8">
+                <wp:simplePos x="0" y="0"/>
+                <wp:positionH relativeFrom="margin">
+                  <wp:align>right</wp:align>
+                </wp:positionH>
+                <wp:positionV relativeFrom="paragraph">
+                  <wp:posOffset>0</wp:posOffset>
+                </wp:positionV>
+                <wp:extent cx="6838950" cy="657225"/>
+                <wp:effectExtent l="0" t="0" r="19050" b="28575"/>
+                <wp:wrapNone/>
+                <wp:docPr id="6" name="Rectangle 6"/>
+                <wp:cNvGraphicFramePr/>
+                <a:graphic xmlns:a="http://schemas.openxmlformats.org/drawingml/2006/main">
+                  <a:graphicData uri="http://schemas.microsoft.com/office/word/2010/wordprocessingShape">
+                    <wps:wsp>
+                      <wps:cNvSpPr/>
+                      <wps:spPr>
+                        <a:xfrm>
+                          <a:off x="0" y="0"/>
+                          <a:ext cx="6838950" cy="657225"/>
+                        </a:xfrm>
+                        <a:prstGeom prst="rect">
+                          <a:avLst/>
+                        </a:prstGeom>
+                      </wps:spPr>
+                      <wps:style>
+                        <a:lnRef idx="1">
+                          <a:schemeClr val="dk1"/>
+                        </a:lnRef>
+                        <a:fillRef idx="2">
+                          <a:schemeClr val="dk1"/>
+                        </a:fillRef>
+                        <a:effectRef idx="1">
+                          <a:schemeClr val="dk1"/>
+                        </a:effectRef>
+                        <a:fontRef idx="minor">
+                          <a:schemeClr val="dk1"/>
+                        </a:fontRef>
+                      </wps:style>
+                      <wps:txbx>
+                        <w:txbxContent>
+                          <w:p>
+                            <w:pPr>
+                              <w:rPr>
+                                <w:rFonts w:asciiTheme="majorBidi" w:hAnsiTheme="majorBidi" w:cstheme="majorBidi"/>
+                                <w:sz w:val="28"/>
+                                <w:szCs w:val="28"/>
+                              </w:rPr>
+                            </w:pPr>
+                            <w:r>
+                              <w:rPr>
+                                <w:rFonts w:asciiTheme="majorBidi" w:hAnsiTheme="majorBidi" w:cstheme="majorBidi"/>
+                                <w:sz w:val="28"/>
+                                <w:szCs w:val="28"/>
+                              </w:rPr>
+                              <w:t>Unix socket address:</w:t>
+                            </w:r>
+                            <w:r>
+                              <w:rPr>
+                                <w:rFonts w:asciiTheme="majorBidi" w:hAnsiTheme="majorBidi" w:cstheme="majorBidi"/>
+                                <w:sz w:val="28"/>
+                                <w:szCs w:val="28"/>
+                              </w:rPr>
+                              <w:t xml:space="preserve"> </w:t>
+                            </w:r>
+                            <w:r>
+                              <w:rPr>
+                                <w:rFonts w:asciiTheme="majorBidi" w:hAnsiTheme="majorBidi" w:cstheme="majorBidi"/>
+                                <w:sz w:val="28"/>
+                                <w:szCs w:val="28"/>
+                              </w:rPr>
+                              <w:t>(File path)</w:t>
+                            </w:r>
+                          </w:p>
+                          <w:p>
+                            <w:pPr>
+                              <w:rPr>
+                                <w:rFonts w:asciiTheme="majorBidi" w:hAnsiTheme="majorBidi" w:cstheme="majorBidi"/>
+                                <w:sz w:val="28"/>
+                                <w:szCs w:val="28"/>
+                              </w:rPr>
+                            </w:pPr>
+                            <w:r>
+                              <w:rPr>
+                                <w:rFonts w:asciiTheme="majorBidi" w:hAnsiTheme="majorBidi" w:cstheme="majorBidi"/>
+                                <w:sz w:val="28"/>
+                                <w:szCs w:val="28"/>
+                              </w:rPr>
+                              <w:t>Both identify a socket endpoint.</w:t>
+                            </w:r>
+                          </w:p>
+                        </w:txbxContent>
+                      </wps:txbx>
+                      <wps:bodyPr rot="0" spcFirstLastPara="0" vertOverflow="overflow" horzOverflow="overflow" vert="horz" wrap="square" lIns="91440" tIns="45720" rIns="91440" bIns="45720" numCol="1" spcCol="0" rtlCol="0" fromWordArt="0" anchor="ctr" anchorCtr="0" forceAA="0" compatLnSpc="1">
+                        <a:prstTxWarp prst="textNoShape">
+                          <a:avLst/>
+                        </a:prstTxWarp>
+                        <a:noAutofit/>
+                      </wps:bodyPr>
+                    </wps:wsp>
+                  </a:graphicData>
+                </a:graphic>
+                <wp14:sizeRelH relativeFrom="margin">
+                  <wp14:pctWidth>0</wp14:pctWidth>
+                </wp14:sizeRelH>
+                <wp14:sizeRelV relativeFrom="margin">
+                  <wp14:pctHeight>0</wp14:pctHeight>
+                </wp14:sizeRelV>
+              </wp:anchor>
+            </w:drawing>
+          </mc:Choice>
+          <mc:Fallback>
+            <w:pict>
+              <v:rect w14:anchorId="32FB22B4" id="Rectangle 6" o:spid="_x0000_s1031" style="position:absolute;margin-left:487.3pt;margin-top:0;width:538.5pt;height:51.75pt;z-index:251664384;visibility:visible;mso-wrap-style:square;mso-width-percent:0;mso-height-percent:0;mso-wrap-distance-left:9pt;mso-wrap-distance-top:0;mso-wrap-distance-right:9pt;mso-wrap-distance-bottom:0;mso-position-horizontal:right;mso-position-horizontal-relative:margin;mso-position-vertical:absolute;mso-position-vertical-relative:text;mso-width-percent:0;mso-height-percent:0;mso-width-relative:margin;mso-height-relative:margin;v-text-anchor:middle" o:gfxdata="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" fillcolor="#555 [2160]" strokecolor="black [3200]" strokeweight=".5pt">
+                <v:fill color2="#313131 [2608]" rotate="t" colors="0 #9b9b9b;.5 #8e8e8e;1 #797979" focus="100%" type="gradient">
+                  <o:fill v:ext="view" type="gradientUnscaled"/>
+                </v:fill>
+                <v:textbox>
+                  <w:txbxContent>
+                    <w:p>
+                      <w:pPr>
+                        <w:rPr>
+                          <w:rFonts w:asciiTheme="majorBidi" w:hAnsiTheme="majorBidi" w:cstheme="majorBidi"/>
+                          <w:sz w:val="28"/>
+                          <w:szCs w:val="28"/>
+                        </w:rPr>
+                      </w:pPr>
+                      <w:r>
+                        <w:rPr>
+                          <w:rFonts w:asciiTheme="majorBidi" w:hAnsiTheme="majorBidi" w:cstheme="majorBidi"/>
+                          <w:sz w:val="28"/>
+                          <w:szCs w:val="28"/>
+                        </w:rPr>
+                        <w:t>Unix socket address:</w:t>
+                      </w:r>
+                      <w:r>
+                        <w:rPr>
+                          <w:rFonts w:asciiTheme="majorBidi" w:hAnsiTheme="majorBidi" w:cstheme="majorBidi"/>
+                          <w:sz w:val="28"/>
+                          <w:szCs w:val="28"/>
+                        </w:rPr>
+                        <w:t xml:space="preserve"> </w:t>
+                      </w:r>
+                      <w:r>
+                        <w:rPr>
+                          <w:rFonts w:asciiTheme="majorBidi" w:hAnsiTheme="majorBidi" w:cstheme="majorBidi"/>
+                          <w:sz w:val="28"/>
+                          <w:szCs w:val="28"/>
+                        </w:rPr>
+                        <w:t>(File path)</w:t>
+                      </w:r>
+                    </w:p>
+                    <w:p>
+                      <w:pPr>
+                        <w:rPr>
+                          <w:rFonts w:asciiTheme="majorBidi" w:hAnsiTheme="majorBidi" w:cstheme="majorBidi"/>
+                          <w:sz w:val="28"/>
+                          <w:szCs w:val="28"/>
+                        </w:rPr>
+                      </w:pPr>
+                      <w:r>
+                        <w:rPr>
+                          <w:rFonts w:asciiTheme="majorBidi" w:hAnsiTheme="majorBidi" w:cstheme="majorBidi"/>
+                          <w:sz w:val="28"/>
+                          <w:szCs w:val="28"/>
+                        </w:rPr>
+                        <w:t>Both identify a socket endpoint.</w:t>
+                      </w:r>
+                    </w:p>
+                  </w:txbxContent>
+                </v:textbox>
+                <w10:wrap anchorx="margin"/>
+              </v:rect>
+            </w:pict>
+          </mc:Fallback>
+        </mc:AlternateContent>
+      </w:r>
+    </w:p>
+    <w:p>
+      <w:pPr>
+        <w:rPr>
+          <w:rFonts w:asciiTheme="majorBidi" w:hAnsiTheme="majorBidi" w:cstheme="majorBidi"/>
+          <w:sz w:val="28"/>
+          <w:szCs w:val="28"/>
+          <w:lang w:bidi="fa-IR"/>
+        </w:rPr>
+      </w:pPr>
+    </w:p>
+    <w:p>
+      <w:pPr>
+        <w:rPr>
+          <w:rFonts w:asciiTheme="majorBidi" w:hAnsiTheme="majorBidi" w:cstheme="majorBidi"/>
+          <w:sz w:val="28"/>
+          <w:szCs w:val="28"/>
+          <w:lang w:bidi="fa-IR"/>
+        </w:rPr>
+      </w:pPr>
+    </w:p>
+    <w:p>
+      <w:pPr>
+        <w:rPr>
+          <w:rFonts w:asciiTheme="majorBidi" w:hAnsiTheme="majorBidi" w:cstheme="majorBidi"/>
+          <w:sz w:val="28"/>
+          <w:szCs w:val="28"/>
+          <w:lang w:bidi="fa-IR"/>
+        </w:rPr>
+      </w:pPr>
+    </w:p>
+    <w:p>
+      <w:pPr>
+        <w:rPr>
+          <w:rFonts w:asciiTheme="majorBidi" w:hAnsiTheme="majorBidi" w:cstheme="majorBidi"/>
+          <w:sz w:val="28"/>
+          <w:szCs w:val="28"/>
+          <w:lang w:bidi="fa-IR"/>
+        </w:rPr>
+      </w:pPr>
+    </w:p>
+    <w:p>
+      <w:pPr>
+        <w:rPr>
+          <w:rFonts w:asciiTheme="majorBidi" w:hAnsiTheme="majorBidi" w:cstheme="majorBidi"/>
+          <w:sz w:val="28"/>
+          <w:szCs w:val="28"/>
+          <w:lang w:bidi="fa-IR"/>
+        </w:rPr>
+      </w:pPr>
+    </w:p>
+    <w:p>
+      <w:pPr>
+        <w:rPr>
+          <w:rFonts w:asciiTheme="majorBidi" w:hAnsiTheme="majorBidi" w:cstheme="majorBidi"/>
+          <w:sz w:val="28"/>
+          <w:szCs w:val="28"/>
+          <w:lang w:bidi="fa-IR"/>
+        </w:rPr>
+      </w:pPr>
+    </w:p>
+    <w:p>
+      <w:pPr>
+        <w:rPr>
+          <w:rFonts w:asciiTheme="majorBidi" w:hAnsiTheme="majorBidi" w:cstheme="majorBidi"/>
+          <w:sz w:val="28"/>
+          <w:szCs w:val="28"/>
+          <w:lang w:bidi="fa-IR"/>
+        </w:rPr>
+      </w:pPr>
+    </w:p>
+    <w:p>
+      <w:pPr>
+        <w:rPr>
+          <w:rFonts w:asciiTheme="majorBidi" w:hAnsiTheme="majorBidi" w:cstheme="majorBidi"/>
+          <w:sz w:val="28"/>
+          <w:szCs w:val="28"/>
+          <w:lang w:bidi="fa-IR"/>
+        </w:rPr>
+      </w:pPr>
+    </w:p>
+    <w:p>
+      <w:pPr>
+        <w:rPr>
+          <w:rFonts w:asciiTheme="majorBidi" w:hAnsiTheme="majorBidi" w:cstheme="majorBidi"/>
+          <w:sz w:val="28"/>
+          <w:szCs w:val="28"/>
+          <w:lang w:bidi="fa-IR"/>
+        </w:rPr>
+      </w:pPr>
+    </w:p>
+    <w:p>
+      <w:pPr>
+        <w:rPr>
+          <w:rFonts w:asciiTheme="majorBidi" w:hAnsiTheme="majorBidi" w:cstheme="majorBidi"/>
+          <w:sz w:val="28"/>
+          <w:szCs w:val="28"/>
+          <w:lang w:bidi="fa-IR"/>
+        </w:rPr>
+      </w:pPr>
+    </w:p>
+    <w:p>
+      <w:pPr>
+        <w:rPr>
+          <w:rFonts w:asciiTheme="majorBidi" w:hAnsiTheme="majorBidi" w:cstheme="majorBidi"/>
+          <w:sz w:val="28"/>
+          <w:szCs w:val="28"/>
+          <w:lang w:bidi="fa-IR"/>
+        </w:rPr>
+      </w:pPr>
+    </w:p>
+    <w:p>
+      <w:pPr>
+        <w:rPr>
+          <w:rFonts w:asciiTheme="majorBidi" w:hAnsiTheme="majorBidi" w:cstheme="majorBidi"/>
+          <w:sz w:val="28"/>
+          <w:szCs w:val="28"/>
+          <w:lang w:bidi="fa-IR"/>
+        </w:rPr>
+      </w:pPr>
+    </w:p>
+    <w:p>
+      <w:pPr>
+        <w:rPr>
+          <w:rFonts w:asciiTheme="majorBidi" w:hAnsiTheme="majorBidi" w:cstheme="majorBidi"/>
+          <w:sz w:val="28"/>
+          <w:szCs w:val="28"/>
+          <w:lang w:bidi="fa-IR"/>
+        </w:rPr>
+      </w:pPr>
+    </w:p>
+    <w:p>
+      <w:pPr>
+        <w:rPr>
+          <w:rFonts w:asciiTheme="majorBidi" w:hAnsiTheme="majorBidi" w:cstheme="majorBidi"/>
+          <w:sz w:val="28"/>
+          <w:szCs w:val="28"/>
+          <w:lang w:bidi="fa-IR"/>
+        </w:rPr>
+      </w:pPr>
+    </w:p>
+    <w:p>
+      <w:pPr>
+        <w:rPr>
+          <w:rFonts w:asciiTheme="majorBidi" w:hAnsiTheme="majorBidi" w:cstheme="majorBidi"/>
+          <w:sz w:val="28"/>
+          <w:szCs w:val="28"/>
+          <w:lang w:bidi="fa-IR"/>
+        </w:rPr>
+      </w:pPr>
+    </w:p>
+    <w:p>
+      <w:pPr>
+        <w:rPr>
+          <w:rFonts w:asciiTheme="majorBidi" w:hAnsiTheme="majorBidi" w:cstheme="majorBidi"/>
+          <w:sz w:val="28"/>
+          <w:szCs w:val="28"/>
+          <w:lang w:bidi="fa-IR"/>
+        </w:rPr>
+      </w:pPr>
+    </w:p>
+    <w:p>
+      <w:pPr>
+        <w:rPr>
+          <w:rFonts w:asciiTheme="majorBidi" w:hAnsiTheme="majorBidi" w:cstheme="majorBidi"/>
+          <w:sz w:val="28"/>
+          <w:szCs w:val="28"/>
+          <w:lang w:bidi="fa-IR"/>
+        </w:rPr>
+      </w:pPr>
+    </w:p>
+    <w:p>
+      <w:pPr>
+        <w:rPr>
+          <w:rFonts w:asciiTheme="majorBidi" w:hAnsiTheme="majorBidi" w:cstheme="majorBidi"/>
+          <w:sz w:val="28"/>
+          <w:szCs w:val="28"/>
+          <w:lang w:bidi="fa-IR"/>
+        </w:rPr>
+      </w:pPr>
+    </w:p>
+    <w:p>
+      <w:pPr>
+        <w:rPr>
+          <w:rFonts w:asciiTheme="majorBidi" w:hAnsiTheme="majorBidi" w:cstheme="majorBidi"/>
           <w:sz w:val="28"/>
           <w:szCs w:val="28"/>
           <w:rtl/>

</xml_diff>